<commit_message>
Update Database project template_ph4.docx
</commit_message>
<xml_diff>
--- a/restaurant database management/Database project template_ph4.docx
+++ b/restaurant database management/Database project template_ph4.docx
@@ -192,11 +192,19 @@
                 <w:rFonts w:ascii="Times New Roman" w:hAnsi="Times New Roman" w:cs="Times New Roman"/>
               </w:rPr>
             </w:pPr>
+            <w:proofErr w:type="spellStart"/>
             <w:r>
               <w:rPr>
                 <w:rFonts w:ascii="Times New Roman" w:hAnsi="Times New Roman" w:cs="Times New Roman"/>
               </w:rPr>
-              <w:t>Işık Alioğlu</w:t>
+              <w:t>Işık</w:t>
+            </w:r>
+            <w:proofErr w:type="spellEnd"/>
+            <w:r>
+              <w:rPr>
+                <w:rFonts w:ascii="Times New Roman" w:hAnsi="Times New Roman" w:cs="Times New Roman"/>
+              </w:rPr>
+              <w:t xml:space="preserve"> Alioğlu</w:t>
             </w:r>
           </w:p>
         </w:tc>
@@ -326,8 +334,16 @@
               <w:rPr>
                 <w:rFonts w:ascii="Times New Roman" w:hAnsi="Times New Roman" w:cs="Times New Roman"/>
               </w:rPr>
-              <w:t>Can Hatipoğlu</w:t>
+              <w:t xml:space="preserve">Can </w:t>
             </w:r>
+            <w:proofErr w:type="spellStart"/>
+            <w:r>
+              <w:rPr>
+                <w:rFonts w:ascii="Times New Roman" w:hAnsi="Times New Roman" w:cs="Times New Roman"/>
+              </w:rPr>
+              <w:t>Hatipoğlu</w:t>
+            </w:r>
+            <w:proofErr w:type="spellEnd"/>
           </w:p>
         </w:tc>
       </w:tr>
@@ -417,7 +433,39 @@
           <w:rFonts w:ascii="Times New Roman" w:hAnsi="Times New Roman" w:cs="Times New Roman"/>
           <w:sz w:val="24"/>
         </w:rPr>
-        <w:t>Prepare a front-end program to display database modifications, Can be desktop, mobile native or web based, Put  your GUI snaphot below and explain.</w:t>
+        <w:t xml:space="preserve">Prepare a front-end program to display database modifications, Can be desktop, mobile native or web based, </w:t>
+      </w:r>
+      <w:proofErr w:type="gramStart"/>
+      <w:r>
+        <w:rPr>
+          <w:rFonts w:ascii="Times New Roman" w:hAnsi="Times New Roman" w:cs="Times New Roman"/>
+          <w:sz w:val="24"/>
+        </w:rPr>
+        <w:t>Put  your</w:t>
+      </w:r>
+      <w:proofErr w:type="gramEnd"/>
+      <w:r>
+        <w:rPr>
+          <w:rFonts w:ascii="Times New Roman" w:hAnsi="Times New Roman" w:cs="Times New Roman"/>
+          <w:sz w:val="24"/>
+        </w:rPr>
+        <w:t xml:space="preserve"> GUI </w:t>
+      </w:r>
+      <w:proofErr w:type="spellStart"/>
+      <w:r>
+        <w:rPr>
+          <w:rFonts w:ascii="Times New Roman" w:hAnsi="Times New Roman" w:cs="Times New Roman"/>
+          <w:sz w:val="24"/>
+        </w:rPr>
+        <w:t>snaphot</w:t>
+      </w:r>
+      <w:proofErr w:type="spellEnd"/>
+      <w:r>
+        <w:rPr>
+          <w:rFonts w:ascii="Times New Roman" w:hAnsi="Times New Roman" w:cs="Times New Roman"/>
+          <w:sz w:val="24"/>
+        </w:rPr>
+        <w:t xml:space="preserve"> below and explain.</w:t>
       </w:r>
     </w:p>
     <w:p>
@@ -567,7 +615,25 @@
                         <w:txbxContent>
                           <w:p>
                             <w:r>
-                              <w:t>We have 2 user to reach, insert,delete the database information of restaurant . Owners pin is originally 1234. If the pin is incorrect, there is error message.</w:t>
+                              <w:t xml:space="preserve">We have 2 user to reach, </w:t>
+                            </w:r>
+                            <w:proofErr w:type="spellStart"/>
+                            <w:proofErr w:type="gramStart"/>
+                            <w:r>
+                              <w:t>insert,delete</w:t>
+                            </w:r>
+                            <w:proofErr w:type="spellEnd"/>
+                            <w:proofErr w:type="gramEnd"/>
+                            <w:r>
+                              <w:t xml:space="preserve"> the database information of restaurant . </w:t>
+                            </w:r>
+                            <w:proofErr w:type="gramStart"/>
+                            <w:r>
+                              <w:t>Owners</w:t>
+                            </w:r>
+                            <w:proofErr w:type="gramEnd"/>
+                            <w:r>
+                              <w:t xml:space="preserve"> pin is originally 1234. If the pin is incorrect, there is error message.</w:t>
                             </w:r>
                           </w:p>
                         </w:txbxContent>
@@ -663,8 +729,13 @@
                       <wps:txbx>
                         <w:txbxContent>
                           <w:p>
+                            <w:proofErr w:type="gramStart"/>
                             <w:r>
-                              <w:t>Now , if it is correct pin so allow to login the database to do transactions.</w:t>
+                              <w:t>Now ,</w:t>
+                            </w:r>
+                            <w:proofErr w:type="gramEnd"/>
+                            <w:r>
+                              <w:t xml:space="preserve"> if it is correct pin so allow to login the database to do transactions.</w:t>
                             </w:r>
                           </w:p>
                         </w:txbxContent>
@@ -934,7 +1005,17 @@
                         <w:txbxContent>
                           <w:p>
                             <w:r>
-                              <w:t>This is transactions screen to select the required transactions. Lets choose Waiter information.</w:t>
+                              <w:t xml:space="preserve">This is transactions screen to select the required transactions. </w:t>
+                            </w:r>
+                            <w:proofErr w:type="spellStart"/>
+                            <w:proofErr w:type="gramStart"/>
+                            <w:r>
+                              <w:t>Lets</w:t>
+                            </w:r>
+                            <w:proofErr w:type="spellEnd"/>
+                            <w:proofErr w:type="gramEnd"/>
+                            <w:r>
+                              <w:t xml:space="preserve"> choose Waiter information.</w:t>
                             </w:r>
                           </w:p>
                         </w:txbxContent>
@@ -1111,7 +1192,15 @@
                         <w:txbxContent>
                           <w:p>
                             <w:r>
-                              <w:t>We enter the new waiter’s infos to insert waiter table. When we press the insert button. We can see the new waiter in the table</w:t>
+                              <w:t xml:space="preserve">We enter the new waiter’s </w:t>
+                            </w:r>
+                            <w:proofErr w:type="spellStart"/>
+                            <w:r>
+                              <w:t>infos</w:t>
+                            </w:r>
+                            <w:proofErr w:type="spellEnd"/>
+                            <w:r>
+                              <w:t xml:space="preserve"> to insert waiter table. When we press the insert button. We can see the new waiter in the table</w:t>
                             </w:r>
                           </w:p>
                         </w:txbxContent>
@@ -1931,7 +2020,23 @@
                               <w:t xml:space="preserve">We choose the Waiter that have </w:t>
                             </w:r>
                             <w:r>
-                              <w:t>19 id  number and we add spanish which id is 3 for this waiter.</w:t>
+                              <w:t xml:space="preserve">19 </w:t>
+                            </w:r>
+                            <w:proofErr w:type="gramStart"/>
+                            <w:r>
+                              <w:t>id  number</w:t>
+                            </w:r>
+                            <w:proofErr w:type="gramEnd"/>
+                            <w:r>
+                              <w:t xml:space="preserve"> and we add </w:t>
+                            </w:r>
+                            <w:proofErr w:type="spellStart"/>
+                            <w:r>
+                              <w:t>spanish</w:t>
+                            </w:r>
+                            <w:proofErr w:type="spellEnd"/>
+                            <w:r>
+                              <w:t xml:space="preserve"> which id is 3 for this waiter.</w:t>
                             </w:r>
                           </w:p>
                         </w:txbxContent>
@@ -2142,7 +2247,25 @@
                         <w:txbxContent>
                           <w:p>
                             <w:r>
-                              <w:t>When we press the go back button waiter informations screen is available an we press insert shift info button.</w:t>
+                              <w:t xml:space="preserve">When we press the go back button waiter </w:t>
+                            </w:r>
+                            <w:proofErr w:type="spellStart"/>
+                            <w:proofErr w:type="gramStart"/>
+                            <w:r>
+                              <w:t>informations</w:t>
+                            </w:r>
+                            <w:proofErr w:type="spellEnd"/>
+                            <w:proofErr w:type="gramEnd"/>
+                            <w:r>
+                              <w:t xml:space="preserve"> screen is available </w:t>
+                            </w:r>
+                            <w:proofErr w:type="spellStart"/>
+                            <w:r>
+                              <w:t>an</w:t>
+                            </w:r>
+                            <w:proofErr w:type="spellEnd"/>
+                            <w:r>
+                              <w:t xml:space="preserve"> we press insert shift info button.</w:t>
                             </w:r>
                           </w:p>
                         </w:txbxContent>
@@ -2609,7 +2732,15 @@
                         <w:txbxContent>
                           <w:p>
                             <w:r>
-                              <w:t>Customer table .When we press the insert button we can see the Ben in the table.</w:t>
+                              <w:t xml:space="preserve">Customer </w:t>
+                            </w:r>
+                            <w:proofErr w:type="gramStart"/>
+                            <w:r>
+                              <w:t>table .When</w:t>
+                            </w:r>
+                            <w:proofErr w:type="gramEnd"/>
+                            <w:r>
+                              <w:t xml:space="preserve"> we press the insert button we can see the Ben in the table.</w:t>
                             </w:r>
                           </w:p>
                         </w:txbxContent>
@@ -3402,7 +3533,21 @@
           <w:rFonts w:ascii="Times New Roman" w:hAnsi="Times New Roman" w:cs="Times New Roman"/>
         </w:rPr>
         <w:lastRenderedPageBreak/>
-        <w:t>Before we insert the new Chef infos.</w:t>
+        <w:t xml:space="preserve">Before we insert the new Chef </w:t>
+      </w:r>
+      <w:proofErr w:type="spellStart"/>
+      <w:r>
+        <w:rPr>
+          <w:rFonts w:ascii="Times New Roman" w:hAnsi="Times New Roman" w:cs="Times New Roman"/>
+        </w:rPr>
+        <w:t>infos</w:t>
+      </w:r>
+      <w:proofErr w:type="spellEnd"/>
+      <w:r>
+        <w:rPr>
+          <w:rFonts w:ascii="Times New Roman" w:hAnsi="Times New Roman" w:cs="Times New Roman"/>
+        </w:rPr>
+        <w:t>.</w:t>
       </w:r>
     </w:p>
     <w:p>
@@ -3717,7 +3862,21 @@
         <w:rPr>
           <w:rFonts w:ascii="Times New Roman" w:hAnsi="Times New Roman" w:cs="Times New Roman"/>
         </w:rPr>
-        <w:t>When we press the Go back button ,Transactions screen is available again.</w:t>
+        <w:t xml:space="preserve">When we press the Go back </w:t>
+      </w:r>
+      <w:proofErr w:type="gramStart"/>
+      <w:r>
+        <w:rPr>
+          <w:rFonts w:ascii="Times New Roman" w:hAnsi="Times New Roman" w:cs="Times New Roman"/>
+        </w:rPr>
+        <w:t>button ,Transactions</w:t>
+      </w:r>
+      <w:proofErr w:type="gramEnd"/>
+      <w:r>
+        <w:rPr>
+          <w:rFonts w:ascii="Times New Roman" w:hAnsi="Times New Roman" w:cs="Times New Roman"/>
+        </w:rPr>
+        <w:t xml:space="preserve"> screen is available again.</w:t>
       </w:r>
     </w:p>
     <w:p>
@@ -3988,10 +4147,42 @@
                         <w:txbxContent>
                           <w:p>
                             <w:r>
-                              <w:t xml:space="preserve">We have menu to show food and beverage infos. When we entered Customer id ,order day and choose order product to calculate order’s product quantity. Also we have other table to show Order information and relation with Customer who gave the order. As an ex: Customer </w:t>
+                              <w:t xml:space="preserve">We have menu to show food and beverage </w:t>
+                            </w:r>
+                            <w:proofErr w:type="spellStart"/>
+                            <w:r>
+                              <w:t>infos</w:t>
+                            </w:r>
+                            <w:proofErr w:type="spellEnd"/>
+                            <w:r>
+                              <w:t xml:space="preserve">. When we entered Customer </w:t>
+                            </w:r>
+                            <w:proofErr w:type="gramStart"/>
+                            <w:r>
+                              <w:t>id ,order</w:t>
+                            </w:r>
+                            <w:proofErr w:type="gramEnd"/>
+                            <w:r>
+                              <w:t xml:space="preserve"> day and choose order product to calculate order’s product quantity. </w:t>
+                            </w:r>
+                            <w:proofErr w:type="gramStart"/>
+                            <w:r>
+                              <w:t>Also</w:t>
+                            </w:r>
+                            <w:proofErr w:type="gramEnd"/>
+                            <w:r>
+                              <w:t xml:space="preserve"> we have other table to show Order information and relation with Customer who gave the order. As an ex: Customer </w:t>
                             </w:r>
                             <w:r>
-                              <w:t>7 gave an order on Monday that include products that have 2, 4, 6, 7 ids. When we press add order button, we will see the new releation row in the next step.</w:t>
+                              <w:t xml:space="preserve">7 gave an order on Monday that include products that have 2, 4, 6, 7 ids. When we press add order button, we will see the new </w:t>
+                            </w:r>
+                            <w:proofErr w:type="spellStart"/>
+                            <w:r>
+                              <w:t>releation</w:t>
+                            </w:r>
+                            <w:proofErr w:type="spellEnd"/>
+                            <w:r>
+                              <w:t xml:space="preserve"> row in the next step.</w:t>
                             </w:r>
                           </w:p>
                         </w:txbxContent>
@@ -4223,7 +4414,21 @@
         <w:rPr>
           <w:rFonts w:ascii="Times New Roman" w:hAnsi="Times New Roman" w:cs="Times New Roman"/>
         </w:rPr>
-        <w:t>When we press the go back button we will see the transactions screen.</w:t>
+        <w:t xml:space="preserve">When we press the go back </w:t>
+      </w:r>
+      <w:proofErr w:type="gramStart"/>
+      <w:r>
+        <w:rPr>
+          <w:rFonts w:ascii="Times New Roman" w:hAnsi="Times New Roman" w:cs="Times New Roman"/>
+        </w:rPr>
+        <w:t>button</w:t>
+      </w:r>
+      <w:proofErr w:type="gramEnd"/>
+      <w:r>
+        <w:rPr>
+          <w:rFonts w:ascii="Times New Roman" w:hAnsi="Times New Roman" w:cs="Times New Roman"/>
+        </w:rPr>
+        <w:t xml:space="preserve"> we will see the transactions screen.</w:t>
       </w:r>
     </w:p>
     <w:p>
@@ -4415,7 +4620,15 @@
                         <w:txbxContent>
                           <w:p>
                             <w:r>
-                              <w:t>Bill Details table before we were not added new Order infos. Giving new bill we choose Thursday and Order id 6. We can see the new relation in the table in the next step.</w:t>
+                              <w:t xml:space="preserve">Bill Details table before we were not added new Order </w:t>
+                            </w:r>
+                            <w:proofErr w:type="spellStart"/>
+                            <w:r>
+                              <w:t>infos</w:t>
+                            </w:r>
+                            <w:proofErr w:type="spellEnd"/>
+                            <w:r>
+                              <w:t>. Giving new bill we choose Thursday and Order id 6. We can see the new relation in the table in the next step.</w:t>
                             </w:r>
                           </w:p>
                         </w:txbxContent>
@@ -4719,13 +4932,45 @@
           <w:rFonts w:ascii="Times New Roman" w:hAnsi="Times New Roman" w:cs="Times New Roman"/>
           <w:sz w:val="24"/>
         </w:rPr>
-        <w:t xml:space="preserve">In Phase1 we applied all of these steps and created a database. After that, we applied Normalization rules that we learned in our theoretical lessons, so we revealed last version of our database in Phase2 and it provides us to learn how to apply normalization in real life </w:t>
-      </w:r>
+        <w:t xml:space="preserve">In Phase1 we applied </w:t>
+      </w:r>
+      <w:proofErr w:type="gramStart"/>
       <w:r>
         <w:rPr>
           <w:rFonts w:ascii="Times New Roman" w:hAnsi="Times New Roman" w:cs="Times New Roman"/>
           <w:sz w:val="24"/>
         </w:rPr>
+        <w:t>all of</w:t>
+      </w:r>
+      <w:proofErr w:type="gramEnd"/>
+      <w:r>
+        <w:rPr>
+          <w:rFonts w:ascii="Times New Roman" w:hAnsi="Times New Roman" w:cs="Times New Roman"/>
+          <w:sz w:val="24"/>
+        </w:rPr>
+        <w:t xml:space="preserve"> these steps and created a database. After that, we applied Normalization rules that we learned in our theoretical lessons, so we revealed last version of our database in </w:t>
+      </w:r>
+      <w:proofErr w:type="gramStart"/>
+      <w:r>
+        <w:rPr>
+          <w:rFonts w:ascii="Times New Roman" w:hAnsi="Times New Roman" w:cs="Times New Roman"/>
+          <w:sz w:val="24"/>
+        </w:rPr>
+        <w:t>Phase2</w:t>
+      </w:r>
+      <w:proofErr w:type="gramEnd"/>
+      <w:r>
+        <w:rPr>
+          <w:rFonts w:ascii="Times New Roman" w:hAnsi="Times New Roman" w:cs="Times New Roman"/>
+          <w:sz w:val="24"/>
+        </w:rPr>
+        <w:t xml:space="preserve"> and it provides us to learn how to apply normalization in real life </w:t>
+      </w:r>
+      <w:r>
+        <w:rPr>
+          <w:rFonts w:ascii="Times New Roman" w:hAnsi="Times New Roman" w:cs="Times New Roman"/>
+          <w:sz w:val="24"/>
+        </w:rPr>
         <w:t>e</w:t>
       </w:r>
       <w:r>
@@ -4733,7 +4978,64 @@
           <w:rFonts w:ascii="Times New Roman" w:hAnsi="Times New Roman" w:cs="Times New Roman"/>
           <w:sz w:val="24"/>
         </w:rPr>
-        <w:t xml:space="preserve">xamples. Also, we added sql examples to make it clear. In Phase3, we give more examples which is about triggers,assertions,join,alter, etc. to show our ability of mysql usage. </w:t>
+        <w:t xml:space="preserve">xamples. Also, we added </w:t>
+      </w:r>
+      <w:proofErr w:type="spellStart"/>
+      <w:r>
+        <w:rPr>
+          <w:rFonts w:ascii="Times New Roman" w:hAnsi="Times New Roman" w:cs="Times New Roman"/>
+          <w:sz w:val="24"/>
+        </w:rPr>
+        <w:t>sql</w:t>
+      </w:r>
+      <w:proofErr w:type="spellEnd"/>
+      <w:r>
+        <w:rPr>
+          <w:rFonts w:ascii="Times New Roman" w:hAnsi="Times New Roman" w:cs="Times New Roman"/>
+          <w:sz w:val="24"/>
+        </w:rPr>
+        <w:t xml:space="preserve"> examples to make it clear. In Phase3, we give more examples which is about </w:t>
+      </w:r>
+      <w:proofErr w:type="spellStart"/>
+      <w:proofErr w:type="gramStart"/>
+      <w:r>
+        <w:rPr>
+          <w:rFonts w:ascii="Times New Roman" w:hAnsi="Times New Roman" w:cs="Times New Roman"/>
+          <w:sz w:val="24"/>
+        </w:rPr>
+        <w:t>triggers,assertions</w:t>
+      </w:r>
+      <w:proofErr w:type="gramEnd"/>
+      <w:r>
+        <w:rPr>
+          <w:rFonts w:ascii="Times New Roman" w:hAnsi="Times New Roman" w:cs="Times New Roman"/>
+          <w:sz w:val="24"/>
+        </w:rPr>
+        <w:t>,join,alter</w:t>
+      </w:r>
+      <w:proofErr w:type="spellEnd"/>
+      <w:r>
+        <w:rPr>
+          <w:rFonts w:ascii="Times New Roman" w:hAnsi="Times New Roman" w:cs="Times New Roman"/>
+          <w:sz w:val="24"/>
+        </w:rPr>
+        <w:t xml:space="preserve">, etc. to show our ability of </w:t>
+      </w:r>
+      <w:proofErr w:type="spellStart"/>
+      <w:r>
+        <w:rPr>
+          <w:rFonts w:ascii="Times New Roman" w:hAnsi="Times New Roman" w:cs="Times New Roman"/>
+          <w:sz w:val="24"/>
+        </w:rPr>
+        <w:t>mysql</w:t>
+      </w:r>
+      <w:proofErr w:type="spellEnd"/>
+      <w:r>
+        <w:rPr>
+          <w:rFonts w:ascii="Times New Roman" w:hAnsi="Times New Roman" w:cs="Times New Roman"/>
+          <w:sz w:val="24"/>
+        </w:rPr>
+        <w:t xml:space="preserve"> usage. </w:t>
       </w:r>
       <w:r>
         <w:rPr>
@@ -4769,7 +5071,87 @@
           <w:rFonts w:ascii="Times New Roman" w:hAnsi="Times New Roman" w:cs="Times New Roman"/>
           <w:sz w:val="24"/>
         </w:rPr>
-        <w:t xml:space="preserve">nd program by connecting Mysql with netbeans. It showed us , learning database and mysql make creating user interface program easier and more effective. Last year we tried to make front end program by using text files, it was really harder than this method. </w:t>
+        <w:t xml:space="preserve">nd program by connecting </w:t>
+      </w:r>
+      <w:proofErr w:type="spellStart"/>
+      <w:r>
+        <w:rPr>
+          <w:rFonts w:ascii="Times New Roman" w:hAnsi="Times New Roman" w:cs="Times New Roman"/>
+          <w:sz w:val="24"/>
+        </w:rPr>
+        <w:t>Mysql</w:t>
+      </w:r>
+      <w:proofErr w:type="spellEnd"/>
+      <w:r>
+        <w:rPr>
+          <w:rFonts w:ascii="Times New Roman" w:hAnsi="Times New Roman" w:cs="Times New Roman"/>
+          <w:sz w:val="24"/>
+        </w:rPr>
+        <w:t xml:space="preserve"> with </w:t>
+      </w:r>
+      <w:proofErr w:type="spellStart"/>
+      <w:r>
+        <w:rPr>
+          <w:rFonts w:ascii="Times New Roman" w:hAnsi="Times New Roman" w:cs="Times New Roman"/>
+          <w:sz w:val="24"/>
+        </w:rPr>
+        <w:t>netbeans</w:t>
+      </w:r>
+      <w:proofErr w:type="spellEnd"/>
+      <w:r>
+        <w:rPr>
+          <w:rFonts w:ascii="Times New Roman" w:hAnsi="Times New Roman" w:cs="Times New Roman"/>
+          <w:sz w:val="24"/>
+        </w:rPr>
+        <w:t xml:space="preserve">. It showed </w:t>
+      </w:r>
+      <w:proofErr w:type="gramStart"/>
+      <w:r>
+        <w:rPr>
+          <w:rFonts w:ascii="Times New Roman" w:hAnsi="Times New Roman" w:cs="Times New Roman"/>
+          <w:sz w:val="24"/>
+        </w:rPr>
+        <w:t>us ,</w:t>
+      </w:r>
+      <w:proofErr w:type="gramEnd"/>
+      <w:r>
+        <w:rPr>
+          <w:rFonts w:ascii="Times New Roman" w:hAnsi="Times New Roman" w:cs="Times New Roman"/>
+          <w:sz w:val="24"/>
+        </w:rPr>
+        <w:t xml:space="preserve"> learning database and </w:t>
+      </w:r>
+      <w:proofErr w:type="spellStart"/>
+      <w:r>
+        <w:rPr>
+          <w:rFonts w:ascii="Times New Roman" w:hAnsi="Times New Roman" w:cs="Times New Roman"/>
+          <w:sz w:val="24"/>
+        </w:rPr>
+        <w:t>mysql</w:t>
+      </w:r>
+      <w:proofErr w:type="spellEnd"/>
+      <w:r>
+        <w:rPr>
+          <w:rFonts w:ascii="Times New Roman" w:hAnsi="Times New Roman" w:cs="Times New Roman"/>
+          <w:sz w:val="24"/>
+        </w:rPr>
+        <w:t xml:space="preserve"> make creating user interface program easier and more effective. Last year we tried to make front end program by using text files, it was </w:t>
+      </w:r>
+      <w:proofErr w:type="gramStart"/>
+      <w:r>
+        <w:rPr>
+          <w:rFonts w:ascii="Times New Roman" w:hAnsi="Times New Roman" w:cs="Times New Roman"/>
+          <w:sz w:val="24"/>
+        </w:rPr>
+        <w:t>really harder</w:t>
+      </w:r>
+      <w:proofErr w:type="gramEnd"/>
+      <w:r>
+        <w:rPr>
+          <w:rFonts w:ascii="Times New Roman" w:hAnsi="Times New Roman" w:cs="Times New Roman"/>
+          <w:sz w:val="24"/>
+        </w:rPr>
+        <w:t xml:space="preserve"> than this method. </w:t>
       </w:r>
     </w:p>
     <w:p>
@@ -4798,7 +5180,23 @@
           <w:rFonts w:ascii="Times New Roman" w:hAnsi="Times New Roman" w:cs="Times New Roman"/>
           <w:sz w:val="24"/>
         </w:rPr>
-        <w:t xml:space="preserve"> to apply all theoretical topics to the  real life examples.</w:t>
+        <w:t xml:space="preserve"> to apply all theoretical topics to </w:t>
+      </w:r>
+      <w:proofErr w:type="gramStart"/>
+      <w:r>
+        <w:rPr>
+          <w:rFonts w:ascii="Times New Roman" w:hAnsi="Times New Roman" w:cs="Times New Roman"/>
+          <w:sz w:val="24"/>
+        </w:rPr>
+        <w:t>the  real</w:t>
+      </w:r>
+      <w:proofErr w:type="gramEnd"/>
+      <w:r>
+        <w:rPr>
+          <w:rFonts w:ascii="Times New Roman" w:hAnsi="Times New Roman" w:cs="Times New Roman"/>
+          <w:sz w:val="24"/>
+        </w:rPr>
+        <w:t xml:space="preserve"> life examples.</w:t>
       </w:r>
     </w:p>
     <w:p>
@@ -4814,7 +5212,23 @@
           <w:rFonts w:ascii="Times New Roman" w:hAnsi="Times New Roman" w:cs="Times New Roman"/>
           <w:sz w:val="24"/>
         </w:rPr>
-        <w:t xml:space="preserve">Adding more tables, creating our user interface’s apperance more </w:t>
+        <w:t xml:space="preserve">Adding more tables, creating our user interface’s </w:t>
+      </w:r>
+      <w:proofErr w:type="spellStart"/>
+      <w:r>
+        <w:rPr>
+          <w:rFonts w:ascii="Times New Roman" w:hAnsi="Times New Roman" w:cs="Times New Roman"/>
+          <w:sz w:val="24"/>
+        </w:rPr>
+        <w:t>apperance</w:t>
+      </w:r>
+      <w:proofErr w:type="spellEnd"/>
+      <w:r>
+        <w:rPr>
+          <w:rFonts w:ascii="Times New Roman" w:hAnsi="Times New Roman" w:cs="Times New Roman"/>
+          <w:sz w:val="24"/>
+        </w:rPr>
+        <w:t xml:space="preserve"> more </w:t>
       </w:r>
       <w:r>
         <w:rPr>
@@ -4866,8 +5280,12 @@
       </w:pPr>
     </w:p>
     <w:sectPr>
-      <w:footerReference w:type="default" r:id="rId27"/>
-      <w:footerReference w:type="first" r:id="rId28"/>
+      <w:headerReference w:type="even" r:id="rId27"/>
+      <w:headerReference w:type="default" r:id="rId28"/>
+      <w:footerReference w:type="even" r:id="rId29"/>
+      <w:footerReference w:type="default" r:id="rId30"/>
+      <w:headerReference w:type="first" r:id="rId31"/>
+      <w:footerReference w:type="first" r:id="rId32"/>
       <w:pgSz w:w="11907" w:h="16840" w:code="9"/>
       <w:pgMar w:top="1134" w:right="1134" w:bottom="1134" w:left="1134" w:header="567" w:footer="567" w:gutter="0"/>
       <w:cols w:space="720"/>
@@ -4904,6 +5322,16 @@
 </file>
 
 <file path=word/footer1.xml><?xml version="1.0" encoding="utf-8"?>
+<w:ftr xmlns:wpc="http://schemas.microsoft.com/office/word/2010/wordprocessingCanvas" xmlns:cx="http://schemas.microsoft.com/office/drawing/2014/chartex" xmlns:cx1="http://schemas.microsoft.com/office/drawing/2015/9/8/chartex" xmlns:cx2="http://schemas.microsoft.com/office/drawing/2015/10/21/chartex" xmlns:cx3="http://schemas.microsoft.com/office/drawing/2016/5/9/chartex" xmlns:cx4="http://schemas.microsoft.com/office/drawing/2016/5/10/chartex" xmlns:cx5="http://schemas.microsoft.com/office/drawing/2016/5/11/chartex" xmlns:cx6="http://schemas.microsoft.com/office/drawing/2016/5/12/chartex" xmlns:cx7="http://schemas.microsoft.com/office/drawing/2016/5/13/chartex" xmlns:cx8="http://schemas.microsoft.com/office/drawing/2016/5/14/chartex" xmlns:mc="http://schemas.openxmlformats.org/markup-compatibility/2006" xmlns:aink="http://schemas.microsoft.com/office/drawing/2016/ink" xmlns:am3d="http://schemas.microsoft.com/office/drawing/2017/model3d" xmlns:o="urn:schemas-microsoft-com:office:office" xmlns:oel="http://schemas.microsoft.com/office/2019/extlst" xmlns:r="http://schemas.openxmlformats.org/officeDocument/2006/relationships" xmlns:m="http://schemas.openxmlformats.org/officeDocument/2006/math" xmlns:v="urn:schemas-microsoft-com:vml" xmlns:wp14="http://schemas.microsoft.com/office/word/2010/wordprocessingDrawing" xmlns:wp="http://schemas.openxmlformats.org/drawingml/2006/wordprocessingDrawing" xmlns:w10="urn:schemas-microsoft-com:office:word" xmlns:w="http://schemas.openxmlformats.org/wordprocessingml/2006/main" xmlns:w14="http://schemas.microsoft.com/office/word/2010/wordml" xmlns:w15="http://schemas.microsoft.com/office/word/2012/wordml" xmlns:w16cex="http://schemas.microsoft.com/office/word/2018/wordml/cex" xmlns:w16cid="http://schemas.microsoft.com/office/word/2016/wordml/cid" xmlns:w16="http://schemas.microsoft.com/office/word/2018/wordml" xmlns:w16sdtdh="http://schemas.microsoft.com/office/word/2020/wordml/sdtdatahash" xmlns:w16se="http://schemas.microsoft.com/office/word/2015/wordml/symex" xmlns:wpg="http://schemas.microsoft.com/office/word/2010/wordprocessingGroup" xmlns:wpi="http://schemas.microsoft.com/office/word/2010/wordprocessingInk" xmlns:wne="http://schemas.microsoft.com/office/word/2006/wordml" xmlns:wps="http://schemas.microsoft.com/office/word/2010/wordprocessingShape" mc:Ignorable="w14 w15 w16se w16cid w16 w16cex w16sdtdh wp14">
+  <w:p>
+    <w:pPr>
+      <w:pStyle w:val="AltBilgi"/>
+    </w:pPr>
+  </w:p>
+</w:ftr>
+</file>
+
+<file path=word/footer2.xml><?xml version="1.0" encoding="utf-8"?>
 <w:ftr xmlns:wpc="http://schemas.microsoft.com/office/word/2010/wordprocessingCanvas" xmlns:cx="http://schemas.microsoft.com/office/drawing/2014/chartex" xmlns:cx1="http://schemas.microsoft.com/office/drawing/2015/9/8/chartex" xmlns:cx2="http://schemas.microsoft.com/office/drawing/2015/10/21/chartex" xmlns:cx3="http://schemas.microsoft.com/office/drawing/2016/5/9/chartex" xmlns:cx4="http://schemas.microsoft.com/office/drawing/2016/5/10/chartex" xmlns:cx5="http://schemas.microsoft.com/office/drawing/2016/5/11/chartex" xmlns:cx6="http://schemas.microsoft.com/office/drawing/2016/5/12/chartex" xmlns:cx7="http://schemas.microsoft.com/office/drawing/2016/5/13/chartex" xmlns:cx8="http://schemas.microsoft.com/office/drawing/2016/5/14/chartex" xmlns:mc="http://schemas.openxmlformats.org/markup-compatibility/2006" xmlns:aink="http://schemas.microsoft.com/office/drawing/2016/ink" xmlns:am3d="http://schemas.microsoft.com/office/drawing/2017/model3d" xmlns:o="urn:schemas-microsoft-com:office:office" xmlns:oel="http://schemas.microsoft.com/office/2019/extlst" xmlns:r="http://schemas.openxmlformats.org/officeDocument/2006/relationships" xmlns:m="http://schemas.openxmlformats.org/officeDocument/2006/math" xmlns:v="urn:schemas-microsoft-com:vml" xmlns:wp14="http://schemas.microsoft.com/office/word/2010/wordprocessingDrawing" xmlns:wp="http://schemas.openxmlformats.org/drawingml/2006/wordprocessingDrawing" xmlns:w10="urn:schemas-microsoft-com:office:word" xmlns:w="http://schemas.openxmlformats.org/wordprocessingml/2006/main" xmlns:w14="http://schemas.microsoft.com/office/word/2010/wordml" xmlns:w15="http://schemas.microsoft.com/office/word/2012/wordml" xmlns:w16cex="http://schemas.microsoft.com/office/word/2018/wordml/cex" xmlns:w16cid="http://schemas.microsoft.com/office/word/2016/wordml/cid" xmlns:w16="http://schemas.microsoft.com/office/word/2018/wordml" xmlns:w16sdtdh="http://schemas.microsoft.com/office/word/2020/wordml/sdtdatahash" xmlns:w16se="http://schemas.microsoft.com/office/word/2015/wordml/symex" xmlns:wpg="http://schemas.microsoft.com/office/word/2010/wordprocessingGroup" xmlns:wpi="http://schemas.microsoft.com/office/word/2010/wordprocessingInk" xmlns:wne="http://schemas.microsoft.com/office/word/2006/wordml" xmlns:wps="http://schemas.microsoft.com/office/word/2010/wordprocessingShape" mc:Ignorable="w14 w15 w16se w16cid w16 w16cex w16sdtdh wp14">
   <w:sdt>
     <w:sdtPr>
@@ -4929,56 +5357,8 @@
 </w:ftr>
 </file>
 
-<file path=word/footer2.xml><?xml version="1.0" encoding="utf-8"?>
+<file path=word/footer3.xml><?xml version="1.0" encoding="utf-8"?>
 <w:ftr xmlns:wpc="http://schemas.microsoft.com/office/word/2010/wordprocessingCanvas" xmlns:cx="http://schemas.microsoft.com/office/drawing/2014/chartex" xmlns:cx1="http://schemas.microsoft.com/office/drawing/2015/9/8/chartex" xmlns:cx2="http://schemas.microsoft.com/office/drawing/2015/10/21/chartex" xmlns:cx3="http://schemas.microsoft.com/office/drawing/2016/5/9/chartex" xmlns:cx4="http://schemas.microsoft.com/office/drawing/2016/5/10/chartex" xmlns:cx5="http://schemas.microsoft.com/office/drawing/2016/5/11/chartex" xmlns:cx6="http://schemas.microsoft.com/office/drawing/2016/5/12/chartex" xmlns:cx7="http://schemas.microsoft.com/office/drawing/2016/5/13/chartex" xmlns:cx8="http://schemas.microsoft.com/office/drawing/2016/5/14/chartex" xmlns:mc="http://schemas.openxmlformats.org/markup-compatibility/2006" xmlns:aink="http://schemas.microsoft.com/office/drawing/2016/ink" xmlns:am3d="http://schemas.microsoft.com/office/drawing/2017/model3d" xmlns:o="urn:schemas-microsoft-com:office:office" xmlns:oel="http://schemas.microsoft.com/office/2019/extlst" xmlns:r="http://schemas.openxmlformats.org/officeDocument/2006/relationships" xmlns:m="http://schemas.openxmlformats.org/officeDocument/2006/math" xmlns:v="urn:schemas-microsoft-com:vml" xmlns:wp14="http://schemas.microsoft.com/office/word/2010/wordprocessingDrawing" xmlns:wp="http://schemas.openxmlformats.org/drawingml/2006/wordprocessingDrawing" xmlns:w10="urn:schemas-microsoft-com:office:word" xmlns:w="http://schemas.openxmlformats.org/wordprocessingml/2006/main" xmlns:w14="http://schemas.microsoft.com/office/word/2010/wordml" xmlns:w15="http://schemas.microsoft.com/office/word/2012/wordml" xmlns:w16cex="http://schemas.microsoft.com/office/word/2018/wordml/cex" xmlns:w16cid="http://schemas.microsoft.com/office/word/2016/wordml/cid" xmlns:w16="http://schemas.microsoft.com/office/word/2018/wordml" xmlns:w16sdtdh="http://schemas.microsoft.com/office/word/2020/wordml/sdtdatahash" xmlns:w16se="http://schemas.microsoft.com/office/word/2015/wordml/symex" xmlns:wpg="http://schemas.microsoft.com/office/word/2010/wordprocessingGroup" xmlns:wpi="http://schemas.microsoft.com/office/word/2010/wordprocessingInk" xmlns:wne="http://schemas.microsoft.com/office/word/2006/wordml" xmlns:wps="http://schemas.microsoft.com/office/word/2010/wordprocessingShape" mc:Ignorable="w14 w15 w16se w16cid w16 w16cex w16sdtdh wp14">
-  <w:p>
-    <w:pPr>
-      <w:pStyle w:val="AltBilgi"/>
-      <w:rPr>
-        <w:rFonts w:ascii="Times New Roman" w:hAnsi="Times New Roman" w:cs="Times New Roman"/>
-        <w:color w:val="A6A6A6" w:themeColor="background1" w:themeShade="A6"/>
-      </w:rPr>
-    </w:pPr>
-    <w:r>
-      <w:rPr>
-        <w:rFonts w:ascii="Times New Roman" w:hAnsi="Times New Roman" w:cs="Times New Roman"/>
-        <w:color w:val="A6A6A6" w:themeColor="background1" w:themeShade="A6"/>
-      </w:rPr>
-      <w:t xml:space="preserve">BY: Assoc.Prof.Dr. Tuncay ERCAN </w:t>
-    </w:r>
-  </w:p>
-  <w:p>
-    <w:pPr>
-      <w:pStyle w:val="AltBilgi"/>
-      <w:rPr>
-        <w:rFonts w:ascii="Times New Roman" w:hAnsi="Times New Roman" w:cs="Times New Roman"/>
-        <w:color w:val="A6A6A6" w:themeColor="background1" w:themeShade="A6"/>
-      </w:rPr>
-    </w:pPr>
-    <w:r>
-      <w:rPr>
-        <w:rFonts w:ascii="Times New Roman" w:hAnsi="Times New Roman" w:cs="Times New Roman"/>
-        <w:color w:val="A6A6A6" w:themeColor="background1" w:themeShade="A6"/>
-      </w:rPr>
-      <w:t>tuncay.ercan@yasar.edu.tr</w:t>
-    </w:r>
-  </w:p>
-  <w:p>
-    <w:pPr>
-      <w:pStyle w:val="AltBilgi"/>
-      <w:rPr>
-        <w:rFonts w:ascii="Times New Roman" w:hAnsi="Times New Roman" w:cs="Times New Roman"/>
-        <w:color w:val="A6A6A6" w:themeColor="background1" w:themeShade="A6"/>
-      </w:rPr>
-    </w:pPr>
-    <w:r>
-      <w:rPr>
-        <w:rFonts w:ascii="Times New Roman" w:hAnsi="Times New Roman" w:cs="Times New Roman"/>
-        <w:color w:val="A6A6A6" w:themeColor="background1" w:themeShade="A6"/>
-      </w:rPr>
-      <w:t>3-Dec-20</w:t>
-    </w:r>
-  </w:p>
   <w:p>
     <w:pPr>
       <w:pStyle w:val="AltBilgi"/>
@@ -5011,6 +5391,36 @@
     </w:p>
   </w:footnote>
 </w:footnotes>
+</file>
+
+<file path=word/header1.xml><?xml version="1.0" encoding="utf-8"?>
+<w:hdr xmlns:wpc="http://schemas.microsoft.com/office/word/2010/wordprocessingCanvas" xmlns:cx="http://schemas.microsoft.com/office/drawing/2014/chartex" xmlns:cx1="http://schemas.microsoft.com/office/drawing/2015/9/8/chartex" xmlns:cx2="http://schemas.microsoft.com/office/drawing/2015/10/21/chartex" xmlns:cx3="http://schemas.microsoft.com/office/drawing/2016/5/9/chartex" xmlns:cx4="http://schemas.microsoft.com/office/drawing/2016/5/10/chartex" xmlns:cx5="http://schemas.microsoft.com/office/drawing/2016/5/11/chartex" xmlns:cx6="http://schemas.microsoft.com/office/drawing/2016/5/12/chartex" xmlns:cx7="http://schemas.microsoft.com/office/drawing/2016/5/13/chartex" xmlns:cx8="http://schemas.microsoft.com/office/drawing/2016/5/14/chartex" xmlns:mc="http://schemas.openxmlformats.org/markup-compatibility/2006" xmlns:aink="http://schemas.microsoft.com/office/drawing/2016/ink" xmlns:am3d="http://schemas.microsoft.com/office/drawing/2017/model3d" xmlns:o="urn:schemas-microsoft-com:office:office" xmlns:oel="http://schemas.microsoft.com/office/2019/extlst" xmlns:r="http://schemas.openxmlformats.org/officeDocument/2006/relationships" xmlns:m="http://schemas.openxmlformats.org/officeDocument/2006/math" xmlns:v="urn:schemas-microsoft-com:vml" xmlns:wp14="http://schemas.microsoft.com/office/word/2010/wordprocessingDrawing" xmlns:wp="http://schemas.openxmlformats.org/drawingml/2006/wordprocessingDrawing" xmlns:w10="urn:schemas-microsoft-com:office:word" xmlns:w="http://schemas.openxmlformats.org/wordprocessingml/2006/main" xmlns:w14="http://schemas.microsoft.com/office/word/2010/wordml" xmlns:w15="http://schemas.microsoft.com/office/word/2012/wordml" xmlns:w16cex="http://schemas.microsoft.com/office/word/2018/wordml/cex" xmlns:w16cid="http://schemas.microsoft.com/office/word/2016/wordml/cid" xmlns:w16="http://schemas.microsoft.com/office/word/2018/wordml" xmlns:w16sdtdh="http://schemas.microsoft.com/office/word/2020/wordml/sdtdatahash" xmlns:w16se="http://schemas.microsoft.com/office/word/2015/wordml/symex" xmlns:wpg="http://schemas.microsoft.com/office/word/2010/wordprocessingGroup" xmlns:wpi="http://schemas.microsoft.com/office/word/2010/wordprocessingInk" xmlns:wne="http://schemas.microsoft.com/office/word/2006/wordml" xmlns:wps="http://schemas.microsoft.com/office/word/2010/wordprocessingShape" mc:Ignorable="w14 w15 w16se w16cid w16 w16cex w16sdtdh wp14">
+  <w:p>
+    <w:pPr>
+      <w:pStyle w:val="stBilgi"/>
+    </w:pPr>
+  </w:p>
+</w:hdr>
+</file>
+
+<file path=word/header2.xml><?xml version="1.0" encoding="utf-8"?>
+<w:hdr xmlns:wpc="http://schemas.microsoft.com/office/word/2010/wordprocessingCanvas" xmlns:cx="http://schemas.microsoft.com/office/drawing/2014/chartex" xmlns:cx1="http://schemas.microsoft.com/office/drawing/2015/9/8/chartex" xmlns:cx2="http://schemas.microsoft.com/office/drawing/2015/10/21/chartex" xmlns:cx3="http://schemas.microsoft.com/office/drawing/2016/5/9/chartex" xmlns:cx4="http://schemas.microsoft.com/office/drawing/2016/5/10/chartex" xmlns:cx5="http://schemas.microsoft.com/office/drawing/2016/5/11/chartex" xmlns:cx6="http://schemas.microsoft.com/office/drawing/2016/5/12/chartex" xmlns:cx7="http://schemas.microsoft.com/office/drawing/2016/5/13/chartex" xmlns:cx8="http://schemas.microsoft.com/office/drawing/2016/5/14/chartex" xmlns:mc="http://schemas.openxmlformats.org/markup-compatibility/2006" xmlns:aink="http://schemas.microsoft.com/office/drawing/2016/ink" xmlns:am3d="http://schemas.microsoft.com/office/drawing/2017/model3d" xmlns:o="urn:schemas-microsoft-com:office:office" xmlns:oel="http://schemas.microsoft.com/office/2019/extlst" xmlns:r="http://schemas.openxmlformats.org/officeDocument/2006/relationships" xmlns:m="http://schemas.openxmlformats.org/officeDocument/2006/math" xmlns:v="urn:schemas-microsoft-com:vml" xmlns:wp14="http://schemas.microsoft.com/office/word/2010/wordprocessingDrawing" xmlns:wp="http://schemas.openxmlformats.org/drawingml/2006/wordprocessingDrawing" xmlns:w10="urn:schemas-microsoft-com:office:word" xmlns:w="http://schemas.openxmlformats.org/wordprocessingml/2006/main" xmlns:w14="http://schemas.microsoft.com/office/word/2010/wordml" xmlns:w15="http://schemas.microsoft.com/office/word/2012/wordml" xmlns:w16cex="http://schemas.microsoft.com/office/word/2018/wordml/cex" xmlns:w16cid="http://schemas.microsoft.com/office/word/2016/wordml/cid" xmlns:w16="http://schemas.microsoft.com/office/word/2018/wordml" xmlns:w16sdtdh="http://schemas.microsoft.com/office/word/2020/wordml/sdtdatahash" xmlns:w16se="http://schemas.microsoft.com/office/word/2015/wordml/symex" xmlns:wpg="http://schemas.microsoft.com/office/word/2010/wordprocessingGroup" xmlns:wpi="http://schemas.microsoft.com/office/word/2010/wordprocessingInk" xmlns:wne="http://schemas.microsoft.com/office/word/2006/wordml" xmlns:wps="http://schemas.microsoft.com/office/word/2010/wordprocessingShape" mc:Ignorable="w14 w15 w16se w16cid w16 w16cex w16sdtdh wp14">
+  <w:p>
+    <w:pPr>
+      <w:pStyle w:val="stBilgi"/>
+    </w:pPr>
+  </w:p>
+</w:hdr>
+</file>
+
+<file path=word/header3.xml><?xml version="1.0" encoding="utf-8"?>
+<w:hdr xmlns:wpc="http://schemas.microsoft.com/office/word/2010/wordprocessingCanvas" xmlns:cx="http://schemas.microsoft.com/office/drawing/2014/chartex" xmlns:cx1="http://schemas.microsoft.com/office/drawing/2015/9/8/chartex" xmlns:cx2="http://schemas.microsoft.com/office/drawing/2015/10/21/chartex" xmlns:cx3="http://schemas.microsoft.com/office/drawing/2016/5/9/chartex" xmlns:cx4="http://schemas.microsoft.com/office/drawing/2016/5/10/chartex" xmlns:cx5="http://schemas.microsoft.com/office/drawing/2016/5/11/chartex" xmlns:cx6="http://schemas.microsoft.com/office/drawing/2016/5/12/chartex" xmlns:cx7="http://schemas.microsoft.com/office/drawing/2016/5/13/chartex" xmlns:cx8="http://schemas.microsoft.com/office/drawing/2016/5/14/chartex" xmlns:mc="http://schemas.openxmlformats.org/markup-compatibility/2006" xmlns:aink="http://schemas.microsoft.com/office/drawing/2016/ink" xmlns:am3d="http://schemas.microsoft.com/office/drawing/2017/model3d" xmlns:o="urn:schemas-microsoft-com:office:office" xmlns:oel="http://schemas.microsoft.com/office/2019/extlst" xmlns:r="http://schemas.openxmlformats.org/officeDocument/2006/relationships" xmlns:m="http://schemas.openxmlformats.org/officeDocument/2006/math" xmlns:v="urn:schemas-microsoft-com:vml" xmlns:wp14="http://schemas.microsoft.com/office/word/2010/wordprocessingDrawing" xmlns:wp="http://schemas.openxmlformats.org/drawingml/2006/wordprocessingDrawing" xmlns:w10="urn:schemas-microsoft-com:office:word" xmlns:w="http://schemas.openxmlformats.org/wordprocessingml/2006/main" xmlns:w14="http://schemas.microsoft.com/office/word/2010/wordml" xmlns:w15="http://schemas.microsoft.com/office/word/2012/wordml" xmlns:w16cex="http://schemas.microsoft.com/office/word/2018/wordml/cex" xmlns:w16cid="http://schemas.microsoft.com/office/word/2016/wordml/cid" xmlns:w16="http://schemas.microsoft.com/office/word/2018/wordml" xmlns:w16sdtdh="http://schemas.microsoft.com/office/word/2020/wordml/sdtdatahash" xmlns:w16se="http://schemas.microsoft.com/office/word/2015/wordml/symex" xmlns:wpg="http://schemas.microsoft.com/office/word/2010/wordprocessingGroup" xmlns:wpi="http://schemas.microsoft.com/office/word/2010/wordprocessingInk" xmlns:wne="http://schemas.microsoft.com/office/word/2006/wordml" xmlns:wps="http://schemas.microsoft.com/office/word/2010/wordprocessingShape" mc:Ignorable="w14 w15 w16se w16cid w16 w16cex w16sdtdh wp14">
+  <w:p>
+    <w:pPr>
+      <w:pStyle w:val="stBilgi"/>
+    </w:pPr>
+  </w:p>
+</w:hdr>
 </file>
 
 <file path=word/numbering.xml><?xml version="1.0" encoding="utf-8"?>

</xml_diff>